<commit_message>
added github page link to resume
</commit_message>
<xml_diff>
--- a/documents/SarahElkinsResume.docx
+++ b/documents/SarahElkinsResume.docx
@@ -55,6 +55,14 @@
       <w:r>
         <w:t>linkedin.com/in/sarah-elkins-93719742</w:t>
       </w:r>
+      <w:r>
+        <w:t xml:space="preserve"> | </w:t>
+      </w:r>
+      <w:r>
+        <w:t>https://selkins13.github.io</w:t>
+      </w:r>
+      <w:bookmarkStart w:id="0" w:name="_GoBack"/>
+      <w:bookmarkEnd w:id="0"/>
     </w:p>
     <w:p>
       <w:pPr>
@@ -133,7 +141,7 @@
       <w:pPr>
         <w:pStyle w:val="Heading2"/>
       </w:pPr>
-      <w:bookmarkStart w:id="0" w:name="_Hlk484031413"/>
+      <w:bookmarkStart w:id="1" w:name="_Hlk484031413"/>
       <w:r>
         <w:t>Te</w:t>
       </w:r>
@@ -141,7 +149,7 @@
         <w:t>chnology</w:t>
       </w:r>
     </w:p>
-    <w:bookmarkEnd w:id="0"/>
+    <w:bookmarkEnd w:id="1"/>
     <w:p>
       <w:pPr>
         <w:numPr>
@@ -1159,8 +1167,6 @@
       <w:r>
         <w:t xml:space="preserve"> – June 2013</w:t>
       </w:r>
-      <w:bookmarkStart w:id="1" w:name="_GoBack"/>
-      <w:bookmarkEnd w:id="1"/>
     </w:p>
     <w:p>
       <w:pPr>

</xml_diff>

<commit_message>
Update resume references from GitHub Enterprise to Git for accuracy and consistency
</commit_message>
<xml_diff>
--- a/documents/SarahElkinsResume.docx
+++ b/documents/SarahElkinsResume.docx
@@ -115,7 +115,13 @@
       </w:r>
       <w:r>
         <w:br/>
-        <w:t>• GitHub Enterprise &amp; Git</w:t>
+        <w:t>• GitHub</w:t>
+      </w:r>
+      <w:r>
+        <w:t xml:space="preserve"> </w:t>
+      </w:r>
+      <w:r>
+        <w:t>&amp; Git</w:t>
       </w:r>
       <w:r>
         <w:br/>
@@ -354,7 +360,7 @@
     </w:p>
     <w:p>
       <w:r>
-        <w:t>• Evangelized social coding practices and GitHub Enterprise adoption across global teams.</w:t>
+        <w:t>• Evangelized social coding practices and GitHub adoption across global teams.</w:t>
       </w:r>
       <w:r>
         <w:br/>

</xml_diff>

<commit_message>
Update resume files to latest versions for accuracy and consistency
</commit_message>
<xml_diff>
--- a/documents/SarahElkinsResume.docx
+++ b/documents/SarahElkinsResume.docx
@@ -71,7 +71,7 @@
     </w:p>
     <w:p>
       <w:r>
-        <w:t>Developer advocate and DevOps evangelist with extensive experience helping developers, teams, and enterprises adopt modern software practices. Skilled at creating engaging technical content, leading workshops, and bridging developer community insights with product and engineering teams. Recognized for building trusted relationships, amplifying developer voices, and enabling customers to achieve success through GitHub and open source.</w:t>
+        <w:t xml:space="preserve">I help developers succeed with GitHub, DevOps, and cloud technologies.  I bring content, talks, and workshops that make complex tools approachable.  I bridge community insights with product and engineering teams to drive better developer experiences.  My focus: trusted relationships, clear communication, and real impact for developers and enterprises. </w:t>
       </w:r>
     </w:p>
     <w:p>
@@ -94,38 +94,98 @@
       </w:r>
     </w:p>
     <w:p>
-      <w:r>
-        <w:t>• Developer Advocacy &amp; Evangelism</w:t>
-      </w:r>
-      <w:r>
-        <w:br/>
-        <w:t>• Public Speaking &amp; Technical Storytelling</w:t>
-      </w:r>
-      <w:r>
-        <w:br/>
-        <w:t>• Content Development (training, blogs, webinars, documentation)</w:t>
-      </w:r>
-      <w:r>
-        <w:br/>
-        <w:t>• Community Engagement (GitHub, open source, coding events)</w:t>
-      </w:r>
-      <w:r>
-        <w:br/>
-        <w:t>• DevOps &amp; Agile Methodologies</w:t>
-      </w:r>
-      <w:r>
-        <w:br/>
-        <w:t>• GitHub</w:t>
-      </w:r>
-      <w:r>
-        <w:t xml:space="preserve"> </w:t>
-      </w:r>
-      <w:r>
-        <w:t>&amp; Git</w:t>
-      </w:r>
-      <w:r>
-        <w:br/>
-        <w:t>• Cloud &amp; CI/CD Tooling (TeamForge, TFS, Jira, etc.)</w:t>
+      <w:pPr>
+        <w:pStyle w:val="ListParagraph"/>
+        <w:numPr>
+          <w:ilvl w:val="0"/>
+          <w:numId w:val="11"/>
+        </w:numPr>
+      </w:pPr>
+      <w:r>
+        <w:t>Developer Advocacy &amp; Evangelism</w:t>
+      </w:r>
+      <w:r>
+        <w:t xml:space="preserve"> (workshops, content, community engagement)</w:t>
+      </w:r>
+    </w:p>
+    <w:p>
+      <w:pPr>
+        <w:pStyle w:val="ListParagraph"/>
+        <w:numPr>
+          <w:ilvl w:val="0"/>
+          <w:numId w:val="11"/>
+        </w:numPr>
+      </w:pPr>
+      <w:r>
+        <w:t>Public Speaking &amp; Technical Storytelling</w:t>
+      </w:r>
+      <w:r>
+        <w:t xml:space="preserve"> (webinars, blogs, conferences) </w:t>
+      </w:r>
+    </w:p>
+    <w:p>
+      <w:pPr>
+        <w:pStyle w:val="ListParagraph"/>
+        <w:numPr>
+          <w:ilvl w:val="0"/>
+          <w:numId w:val="11"/>
+        </w:numPr>
+      </w:pPr>
+      <w:r>
+        <w:t>DevOps &amp; Agile Methodologies</w:t>
+      </w:r>
+      <w:r>
+        <w:t xml:space="preserve"> (CI/CD, build pipelines, iterative workflows)</w:t>
+      </w:r>
+    </w:p>
+    <w:p>
+      <w:pPr>
+        <w:pStyle w:val="ListParagraph"/>
+        <w:numPr>
+          <w:ilvl w:val="0"/>
+          <w:numId w:val="11"/>
+        </w:numPr>
+      </w:pPr>
+      <w:r>
+        <w:t>Source Control &amp; CI/CD Tooling (GitHub Ecosystem</w:t>
+      </w:r>
+      <w:r>
+        <w:t xml:space="preserve"> – repos, Actions, workflows, API integrations; Azure DevOps, AWS CI/CD, TFS, Jira, </w:t>
+      </w:r>
+      <w:proofErr w:type="spellStart"/>
+      <w:r>
+        <w:t>TeamForge</w:t>
+      </w:r>
+      <w:proofErr w:type="spellEnd"/>
+      <w:r>
+        <w:t>)</w:t>
+      </w:r>
+    </w:p>
+    <w:p>
+      <w:pPr>
+        <w:pStyle w:val="ListParagraph"/>
+        <w:numPr>
+          <w:ilvl w:val="0"/>
+          <w:numId w:val="11"/>
+        </w:numPr>
+      </w:pPr>
+      <w:r>
+        <w:t xml:space="preserve">Cloud </w:t>
+      </w:r>
+      <w:r>
+        <w:t>Hosting &amp; Deployment (GitHub Enterprise on AWS, Azure Cloud, hybrid environments)</w:t>
+      </w:r>
+    </w:p>
+    <w:p>
+      <w:pPr>
+        <w:pStyle w:val="ListParagraph"/>
+        <w:numPr>
+          <w:ilvl w:val="0"/>
+          <w:numId w:val="11"/>
+        </w:numPr>
+      </w:pPr>
+      <w:r>
+        <w:t>Community Engagement &amp; Open Source (GitHub, developer events, contributor programs)</w:t>
       </w:r>
     </w:p>
     <w:p>
@@ -189,20 +249,62 @@
         <w:t xml:space="preserve">• </w:t>
       </w:r>
       <w:r>
-        <w:t>Created and documented the end-to-end Expert Services Engagement Lifecycle, standardizing engagement phases and improving scalability.</w:t>
+        <w:t xml:space="preserve">Created and documented the end-to-end Expert Services Engagement Lifecycle, standardizing </w:t>
+      </w:r>
+      <w:r>
+        <w:t>delivery</w:t>
+      </w:r>
+      <w:r>
+        <w:t xml:space="preserve"> and improving scalability.</w:t>
       </w:r>
     </w:p>
     <w:p>
       <w:r>
-        <w:t>• Streamlined and documented processes to improve partner onboarding and delivery.</w:t>
+        <w:t xml:space="preserve">• Streamlined </w:t>
+      </w:r>
+      <w:r>
+        <w:t xml:space="preserve">onboarding </w:t>
+      </w:r>
+      <w:r>
+        <w:t xml:space="preserve">and </w:t>
+      </w:r>
+      <w:r>
+        <w:t>delivery</w:t>
+      </w:r>
+      <w:r>
+        <w:t xml:space="preserve"> processes</w:t>
+      </w:r>
+      <w:r>
+        <w:t xml:space="preserve">, reducing </w:t>
+      </w:r>
+      <w:r>
+        <w:t xml:space="preserve">partner </w:t>
+      </w:r>
+      <w:r>
+        <w:t>ramp-up time and increasing consistency</w:t>
+      </w:r>
+      <w:r>
+        <w:t>.</w:t>
       </w:r>
       <w:r>
         <w:br/>
-        <w:t>• Drove consistency and scalability of engagement management practices.</w:t>
+        <w:t>• Drove scalability of engagement management practices</w:t>
+      </w:r>
+      <w:r>
+        <w:t>, enabling services to reach more customers effectively</w:t>
+      </w:r>
+      <w:r>
+        <w:t>.</w:t>
       </w:r>
       <w:r>
         <w:br/>
-        <w:t>• Advocated for developers by capturing insights and feedback during services delivery.</w:t>
+        <w:t xml:space="preserve">• Advocated for developers by capturing insights and </w:t>
+      </w:r>
+      <w:r>
+        <w:t>influencing product and services improvements</w:t>
+      </w:r>
+      <w:r>
+        <w:t>.</w:t>
       </w:r>
     </w:p>
     <w:p>
@@ -222,15 +324,48 @@
     </w:p>
     <w:p>
       <w:r>
-        <w:t>• Owned services delivery lifecycle, from pre-sales and scoping through delivery and billing.</w:t>
+        <w:t>• Owned services delivery lifecycle</w:t>
+      </w:r>
+      <w:r>
+        <w:t xml:space="preserve"> </w:t>
+      </w:r>
+      <w:r>
+        <w:t>from pre-sales through billing</w:t>
+      </w:r>
+      <w:r>
+        <w:t>, ensuring successful outcomes for enterprise customers.</w:t>
       </w:r>
       <w:r>
         <w:br/>
-        <w:t>• Created enablement materials and documentation empowering Engagement and Project Managers.</w:t>
+        <w:t xml:space="preserve">• </w:t>
+      </w:r>
+      <w:r>
+        <w:t>Built</w:t>
+      </w:r>
+      <w:r>
+        <w:t xml:space="preserve"> enablement materials and documentation</w:t>
+      </w:r>
+      <w:r>
+        <w:t>,</w:t>
+      </w:r>
+      <w:r>
+        <w:t xml:space="preserve"> empowering Engagement and Project Managers</w:t>
+      </w:r>
+      <w:r>
+        <w:t xml:space="preserve"> to deliver consistently</w:t>
+      </w:r>
+      <w:r>
+        <w:t>.</w:t>
       </w:r>
       <w:r>
         <w:br/>
-        <w:t>• Partnered with developers and customers to align GitHub adoption with strategic goals.</w:t>
+        <w:t xml:space="preserve">• Partnered with developers and customers to align GitHub adoption with strategic </w:t>
+      </w:r>
+      <w:r>
+        <w:t xml:space="preserve">business </w:t>
+      </w:r>
+      <w:r>
+        <w:t>goals.</w:t>
       </w:r>
     </w:p>
     <w:p>
@@ -250,17 +385,60 @@
     </w:p>
     <w:p>
       <w:r>
-        <w:t>• Crafted the GitHub Handbook and onboarding assets used by global customers.</w:t>
+        <w:t>• Crafted the GitHub Handbook and onboarding assets</w:t>
+      </w:r>
+      <w:r>
+        <w:t>,</w:t>
+      </w:r>
+      <w:r>
+        <w:t xml:space="preserve"> </w:t>
+      </w:r>
+      <w:r>
+        <w:t>adopted</w:t>
+      </w:r>
+      <w:r>
+        <w:t xml:space="preserve"> by global customers</w:t>
+      </w:r>
+      <w:r>
+        <w:t xml:space="preserve"> as a standard reference</w:t>
+      </w:r>
+      <w:r>
+        <w:t>.</w:t>
       </w:r>
       <w:r>
         <w:br/>
-        <w:t>• Hosted workshops, webinars, and training sessions for developers and leadership on DevOps adoption.</w:t>
+        <w:t xml:space="preserve">• </w:t>
+      </w:r>
+      <w:r>
+        <w:t>Led</w:t>
+      </w:r>
+      <w:r>
+        <w:t xml:space="preserve"> workshops, webinars, and training sessions for developers and leadership</w:t>
+      </w:r>
+      <w:r>
+        <w:t>, accelerating DevOps adoption across enterprises</w:t>
+      </w:r>
+      <w:r>
+        <w:t>.</w:t>
       </w:r>
       <w:r>
         <w:br/>
-        <w:t>• Developed mini-lessons and training content that scaled developer onboarding enterprise-wide.</w:t>
+        <w:t xml:space="preserve">• Developed mini-lessons and </w:t>
+      </w:r>
+      <w:r>
+        <w:t xml:space="preserve">scalable </w:t>
+      </w:r>
+      <w:r>
+        <w:t>training content</w:t>
+      </w:r>
+      <w:r>
+        <w:t xml:space="preserve">, improving developer onboarding </w:t>
+      </w:r>
+      <w:r>
+        <w:t>enterprise-wide.</w:t>
       </w:r>
     </w:p>
+    <w:p/>
     <w:p>
       <w:pPr>
         <w:rPr>
@@ -305,15 +483,47 @@
     </w:p>
     <w:p>
       <w:r>
-        <w:t>• Delivered presentations and training on Agile/DevOps practices, toolchains, and workflows.</w:t>
+        <w:t xml:space="preserve">• Delivered presentations and training on Agile/DevOps practices, </w:t>
+      </w:r>
+      <w:r>
+        <w:t xml:space="preserve">driving team </w:t>
+      </w:r>
+      <w:proofErr w:type="spellStart"/>
+      <w:r>
+        <w:t>adopton</w:t>
+      </w:r>
+      <w:proofErr w:type="spellEnd"/>
+      <w:r>
+        <w:t xml:space="preserve"> of modern workflows</w:t>
+      </w:r>
+      <w:r>
+        <w:t>.</w:t>
       </w:r>
       <w:r>
         <w:br/>
-        <w:t>• Created technical documentation and assessments for Agile/DevOps transformations.</w:t>
+        <w:t>• Created technical documentation and assessments</w:t>
+      </w:r>
+      <w:r>
+        <w:t xml:space="preserve">, supporting successful </w:t>
+      </w:r>
+      <w:r>
+        <w:t>DevOps transformation</w:t>
+      </w:r>
+      <w:r>
+        <w:t xml:space="preserve"> projects</w:t>
+      </w:r>
+      <w:r>
+        <w:t>.</w:t>
       </w:r>
       <w:r>
         <w:br/>
-        <w:t>• Provided cross-functional coaching to developers, administrators, and process owners.</w:t>
+        <w:t xml:space="preserve">• </w:t>
+      </w:r>
+      <w:r>
+        <w:t>Coached developers, administrators, and process owners, building cross-functional capability and alignment</w:t>
+      </w:r>
+      <w:r>
+        <w:t>.</w:t>
       </w:r>
     </w:p>
     <w:p>
@@ -360,19 +570,69 @@
     </w:p>
     <w:p>
       <w:r>
-        <w:t>• Evangelized social coding practices and GitHub adoption across global teams.</w:t>
+        <w:t xml:space="preserve">• Evangelized social coding practices and GitHub </w:t>
+      </w:r>
+      <w:r>
+        <w:t xml:space="preserve">Enterprise </w:t>
+      </w:r>
+      <w:r>
+        <w:t>adoption</w:t>
+      </w:r>
+      <w:r>
+        <w:t xml:space="preserve">, scaling usage </w:t>
+      </w:r>
+      <w:r>
+        <w:t>across global teams.</w:t>
       </w:r>
       <w:r>
         <w:br/>
-        <w:t>• Served as Social Coding Evangelist and mentor; organized and supported HPE CodeWars developer competition.</w:t>
+        <w:t xml:space="preserve">• Served as Social Coding Evangelist and mentor; organized HPE </w:t>
+      </w:r>
+      <w:proofErr w:type="spellStart"/>
+      <w:r>
+        <w:t>CodeWars</w:t>
+      </w:r>
+      <w:proofErr w:type="spellEnd"/>
+      <w:r>
+        <w:t xml:space="preserve"> competition</w:t>
+      </w:r>
+      <w:r>
+        <w:t>s to inspire student developers</w:t>
+      </w:r>
+      <w:r>
+        <w:t>.</w:t>
       </w:r>
       <w:r>
         <w:br/>
-        <w:t>• Designed and maintained CI/CD pipelines, GitHub repositories, and enterprise-scale DevOps workflows.</w:t>
+        <w:t>• Designed and maintained CI/CD pipelines</w:t>
+      </w:r>
+      <w:r>
+        <w:t xml:space="preserve"> and </w:t>
+      </w:r>
+      <w:r>
+        <w:t xml:space="preserve">GitHub repositories, </w:t>
+      </w:r>
+      <w:r>
+        <w:t>reducing deployment time and increasing reliability</w:t>
+      </w:r>
+      <w:r>
+        <w:t>.</w:t>
       </w:r>
       <w:r>
         <w:br/>
-        <w:t>• Delivered technical training and documentation for GitHub, Agile tools, and DevOps practices.</w:t>
+        <w:t xml:space="preserve">• Delivered technical training and documentation </w:t>
+      </w:r>
+      <w:r>
+        <w:t>on</w:t>
+      </w:r>
+      <w:r>
+        <w:t xml:space="preserve"> GitHub, Agile tools, and DevOps</w:t>
+      </w:r>
+      <w:r>
+        <w:t>, strengthening developer productivity</w:t>
+      </w:r>
+      <w:r>
+        <w:t>.</w:t>
       </w:r>
     </w:p>
     <w:p>
@@ -419,15 +679,51 @@
     </w:p>
     <w:p>
       <w:r>
-        <w:t>• Supervised telecommunications operators and student workers.</w:t>
+        <w:t xml:space="preserve">• Supervised telecommunications </w:t>
+      </w:r>
+      <w:r>
+        <w:t>operations</w:t>
+      </w:r>
+      <w:r>
+        <w:t xml:space="preserve"> and student workers</w:t>
+      </w:r>
+      <w:r>
+        <w:t>, ensuring smooth day-to-day service</w:t>
+      </w:r>
+      <w:r>
+        <w:t>.</w:t>
       </w:r>
       <w:r>
         <w:br/>
-        <w:t>• Trained staff and created manuals, schedules, and reports.</w:t>
+        <w:t>• Trained staff and created manuals</w:t>
+      </w:r>
+      <w:r>
+        <w:t xml:space="preserve"> and </w:t>
+      </w:r>
+      <w:r>
+        <w:t xml:space="preserve">schedules, </w:t>
+      </w:r>
+      <w:r>
+        <w:t>improving process efficiency</w:t>
+      </w:r>
+      <w:r>
+        <w:t>.</w:t>
       </w:r>
       <w:r>
         <w:br/>
-        <w:t>• Monitored emergency calls and systems; maintained law enforcement database records.</w:t>
+        <w:t xml:space="preserve">• Monitored emergency calls and </w:t>
+      </w:r>
+      <w:r>
+        <w:t>law enforcement records</w:t>
+      </w:r>
+      <w:r>
+        <w:t xml:space="preserve">; </w:t>
+      </w:r>
+      <w:r>
+        <w:t>supporting campus safety operations</w:t>
+      </w:r>
+      <w:r>
+        <w:t>.</w:t>
       </w:r>
     </w:p>
     <w:p>
@@ -474,25 +770,129 @@
       </w:r>
     </w:p>
     <w:p>
-      <w:r>
-        <w:t>• Speaker at customer workshops and internal webinars on GitHub DevOps practices.</w:t>
-      </w:r>
-      <w:r>
-        <w:br/>
-        <w:t>• Contributed to GitHub Handbook and training content used globally.</w:t>
-      </w:r>
-      <w:r>
-        <w:br/>
-        <w:t>• Organized and mentored at HPE CodeWars, inspiring students in coding competitions.</w:t>
-      </w:r>
-      <w:r>
-        <w:br/>
-        <w:t>• Active GitHub user and contributor to internal and external GitHub projects.</w:t>
+      <w:pPr>
+        <w:pStyle w:val="ListParagraph"/>
+        <w:numPr>
+          <w:ilvl w:val="0"/>
+          <w:numId w:val="12"/>
+        </w:numPr>
+      </w:pPr>
+      <w:r>
+        <w:t>Delivered talks and webinars on GitHub DevOps practices, engaging developers and enterprise leaders worldwide.</w:t>
+      </w:r>
+    </w:p>
+    <w:p>
+      <w:pPr>
+        <w:pStyle w:val="ListParagraph"/>
+        <w:numPr>
+          <w:ilvl w:val="0"/>
+          <w:numId w:val="12"/>
+        </w:numPr>
+      </w:pPr>
+      <w:r>
+        <w:t>Co-authored and launched the GitHub Handbook, now the gold standard for developer onboarding and a catalyst for shifting workplace culture toward innersource and developer-first practices</w:t>
+      </w:r>
+      <w:r>
+        <w:t>.</w:t>
+      </w:r>
+    </w:p>
+    <w:p>
+      <w:pPr>
+        <w:pStyle w:val="ListParagraph"/>
+        <w:numPr>
+          <w:ilvl w:val="0"/>
+          <w:numId w:val="12"/>
+        </w:numPr>
+      </w:pPr>
+      <w:r>
+        <w:t xml:space="preserve">Championed innersource adoption by mentoring teams on open collaboration, reusable code, and transparent contribution models. </w:t>
+      </w:r>
+    </w:p>
+    <w:p>
+      <w:pPr>
+        <w:pStyle w:val="ListParagraph"/>
+        <w:numPr>
+          <w:ilvl w:val="0"/>
+          <w:numId w:val="12"/>
+        </w:numPr>
+      </w:pPr>
+      <w:r>
+        <w:t xml:space="preserve">Drove internal marketing and culture change through “Lurk &amp; Learn” sessions that welcomed passive participants, gradually building comfort and engagement.  </w:t>
+      </w:r>
+    </w:p>
+    <w:p>
+      <w:pPr>
+        <w:pStyle w:val="ListParagraph"/>
+        <w:numPr>
+          <w:ilvl w:val="0"/>
+          <w:numId w:val="12"/>
+        </w:numPr>
+      </w:pPr>
+      <w:r>
+        <w:t>Facilitated storytelling and knowledge-</w:t>
+      </w:r>
+      <w:proofErr w:type="spellStart"/>
+      <w:r>
+        <w:t>shareing</w:t>
+      </w:r>
+      <w:proofErr w:type="spellEnd"/>
+      <w:r>
+        <w:t>, encouraging teams to share their journeys and outcomes internally, helping others shift left, recognize value, and invest in cultural change.</w:t>
+      </w:r>
+    </w:p>
+    <w:p>
+      <w:pPr>
+        <w:pStyle w:val="ListParagraph"/>
+        <w:numPr>
+          <w:ilvl w:val="0"/>
+          <w:numId w:val="12"/>
+        </w:numPr>
+      </w:pPr>
+      <w:r>
+        <w:t xml:space="preserve">Organized and mentored </w:t>
+      </w:r>
+      <w:r>
+        <w:t xml:space="preserve">students </w:t>
+      </w:r>
+      <w:r>
+        <w:t xml:space="preserve">at HPE </w:t>
+      </w:r>
+      <w:proofErr w:type="spellStart"/>
+      <w:r>
+        <w:t>CodeWars</w:t>
+      </w:r>
+      <w:proofErr w:type="spellEnd"/>
+      <w:r>
+        <w:t xml:space="preserve">, inspiring </w:t>
+      </w:r>
+      <w:r>
+        <w:t>future developers</w:t>
+      </w:r>
+      <w:r>
+        <w:t xml:space="preserve"> </w:t>
+      </w:r>
+      <w:r>
+        <w:t>through large-scale</w:t>
+      </w:r>
+      <w:r>
+        <w:t xml:space="preserve"> coding competitions.</w:t>
+      </w:r>
+    </w:p>
+    <w:p>
+      <w:pPr>
+        <w:pStyle w:val="ListParagraph"/>
+        <w:numPr>
+          <w:ilvl w:val="0"/>
+          <w:numId w:val="12"/>
+        </w:numPr>
+      </w:pPr>
+      <w:r>
+        <w:t xml:space="preserve">Created and maintained open source training assets, including the GitHub for Developers class and supporting automation scripts, scaling developer education across enterprises. </w:t>
       </w:r>
     </w:p>
     <w:sectPr>
       <w:pgSz w:w="12240" w:h="15840"/>
-      <w:pgMar w:top="1440" w:right="1080" w:bottom="1440" w:left="1080" w:header="720" w:footer="720" w:gutter="0"/>
+      <w:pgMar w:top="720" w:right="720" w:bottom="720" w:left="720" w:header="720" w:footer="720" w:gutter="0"/>
       <w:cols w:space="720"/>
       <w:docGrid w:linePitch="360"/>
     </w:sectPr>
@@ -670,6 +1070,345 @@
       </w:pPr>
       <w:rPr>
         <w:rFonts w:ascii="Symbol" w:hAnsi="Symbol" w:hint="default"/>
+      </w:rPr>
+    </w:lvl>
+  </w:abstractNum>
+  <w:abstractNum w:abstractNumId="9" w15:restartNumberingAfterBreak="0">
+    <w:nsid w:val="11A350C0"/>
+    <w:multiLevelType w:val="hybridMultilevel"/>
+    <w:tmpl w:val="16FE65A6"/>
+    <w:lvl w:ilvl="0" w:tplc="04090001">
+      <w:start w:val="1"/>
+      <w:numFmt w:val="bullet"/>
+      <w:lvlText w:val=""/>
+      <w:lvlJc w:val="left"/>
+      <w:pPr>
+        <w:ind w:left="720" w:hanging="360"/>
+      </w:pPr>
+      <w:rPr>
+        <w:rFonts w:ascii="Symbol" w:hAnsi="Symbol" w:hint="default"/>
+      </w:rPr>
+    </w:lvl>
+    <w:lvl w:ilvl="1" w:tplc="04090003" w:tentative="1">
+      <w:start w:val="1"/>
+      <w:numFmt w:val="bullet"/>
+      <w:lvlText w:val="o"/>
+      <w:lvlJc w:val="left"/>
+      <w:pPr>
+        <w:ind w:left="1440" w:hanging="360"/>
+      </w:pPr>
+      <w:rPr>
+        <w:rFonts w:ascii="Courier New" w:hAnsi="Courier New" w:hint="default"/>
+      </w:rPr>
+    </w:lvl>
+    <w:lvl w:ilvl="2" w:tplc="04090005" w:tentative="1">
+      <w:start w:val="1"/>
+      <w:numFmt w:val="bullet"/>
+      <w:lvlText w:val=""/>
+      <w:lvlJc w:val="left"/>
+      <w:pPr>
+        <w:ind w:left="2160" w:hanging="360"/>
+      </w:pPr>
+      <w:rPr>
+        <w:rFonts w:ascii="Wingdings" w:hAnsi="Wingdings" w:hint="default"/>
+      </w:rPr>
+    </w:lvl>
+    <w:lvl w:ilvl="3" w:tplc="04090001" w:tentative="1">
+      <w:start w:val="1"/>
+      <w:numFmt w:val="bullet"/>
+      <w:lvlText w:val=""/>
+      <w:lvlJc w:val="left"/>
+      <w:pPr>
+        <w:ind w:left="2880" w:hanging="360"/>
+      </w:pPr>
+      <w:rPr>
+        <w:rFonts w:ascii="Symbol" w:hAnsi="Symbol" w:hint="default"/>
+      </w:rPr>
+    </w:lvl>
+    <w:lvl w:ilvl="4" w:tplc="04090003" w:tentative="1">
+      <w:start w:val="1"/>
+      <w:numFmt w:val="bullet"/>
+      <w:lvlText w:val="o"/>
+      <w:lvlJc w:val="left"/>
+      <w:pPr>
+        <w:ind w:left="3600" w:hanging="360"/>
+      </w:pPr>
+      <w:rPr>
+        <w:rFonts w:ascii="Courier New" w:hAnsi="Courier New" w:hint="default"/>
+      </w:rPr>
+    </w:lvl>
+    <w:lvl w:ilvl="5" w:tplc="04090005" w:tentative="1">
+      <w:start w:val="1"/>
+      <w:numFmt w:val="bullet"/>
+      <w:lvlText w:val=""/>
+      <w:lvlJc w:val="left"/>
+      <w:pPr>
+        <w:ind w:left="4320" w:hanging="360"/>
+      </w:pPr>
+      <w:rPr>
+        <w:rFonts w:ascii="Wingdings" w:hAnsi="Wingdings" w:hint="default"/>
+      </w:rPr>
+    </w:lvl>
+    <w:lvl w:ilvl="6" w:tplc="04090001" w:tentative="1">
+      <w:start w:val="1"/>
+      <w:numFmt w:val="bullet"/>
+      <w:lvlText w:val=""/>
+      <w:lvlJc w:val="left"/>
+      <w:pPr>
+        <w:ind w:left="5040" w:hanging="360"/>
+      </w:pPr>
+      <w:rPr>
+        <w:rFonts w:ascii="Symbol" w:hAnsi="Symbol" w:hint="default"/>
+      </w:rPr>
+    </w:lvl>
+    <w:lvl w:ilvl="7" w:tplc="04090003" w:tentative="1">
+      <w:start w:val="1"/>
+      <w:numFmt w:val="bullet"/>
+      <w:lvlText w:val="o"/>
+      <w:lvlJc w:val="left"/>
+      <w:pPr>
+        <w:ind w:left="5760" w:hanging="360"/>
+      </w:pPr>
+      <w:rPr>
+        <w:rFonts w:ascii="Courier New" w:hAnsi="Courier New" w:hint="default"/>
+      </w:rPr>
+    </w:lvl>
+    <w:lvl w:ilvl="8" w:tplc="04090005" w:tentative="1">
+      <w:start w:val="1"/>
+      <w:numFmt w:val="bullet"/>
+      <w:lvlText w:val=""/>
+      <w:lvlJc w:val="left"/>
+      <w:pPr>
+        <w:ind w:left="6480" w:hanging="360"/>
+      </w:pPr>
+      <w:rPr>
+        <w:rFonts w:ascii="Wingdings" w:hAnsi="Wingdings" w:hint="default"/>
+      </w:rPr>
+    </w:lvl>
+  </w:abstractNum>
+  <w:abstractNum w:abstractNumId="10" w15:restartNumberingAfterBreak="0">
+    <w:nsid w:val="451C17A9"/>
+    <w:multiLevelType w:val="hybridMultilevel"/>
+    <w:tmpl w:val="A9B4DC90"/>
+    <w:lvl w:ilvl="0" w:tplc="04090001">
+      <w:start w:val="1"/>
+      <w:numFmt w:val="bullet"/>
+      <w:lvlText w:val=""/>
+      <w:lvlJc w:val="left"/>
+      <w:pPr>
+        <w:ind w:left="720" w:hanging="360"/>
+      </w:pPr>
+      <w:rPr>
+        <w:rFonts w:ascii="Symbol" w:hAnsi="Symbol" w:hint="default"/>
+      </w:rPr>
+    </w:lvl>
+    <w:lvl w:ilvl="1" w:tplc="04090003" w:tentative="1">
+      <w:start w:val="1"/>
+      <w:numFmt w:val="bullet"/>
+      <w:lvlText w:val="o"/>
+      <w:lvlJc w:val="left"/>
+      <w:pPr>
+        <w:ind w:left="1440" w:hanging="360"/>
+      </w:pPr>
+      <w:rPr>
+        <w:rFonts w:ascii="Courier New" w:hAnsi="Courier New" w:hint="default"/>
+      </w:rPr>
+    </w:lvl>
+    <w:lvl w:ilvl="2" w:tplc="04090005" w:tentative="1">
+      <w:start w:val="1"/>
+      <w:numFmt w:val="bullet"/>
+      <w:lvlText w:val=""/>
+      <w:lvlJc w:val="left"/>
+      <w:pPr>
+        <w:ind w:left="2160" w:hanging="360"/>
+      </w:pPr>
+      <w:rPr>
+        <w:rFonts w:ascii="Wingdings" w:hAnsi="Wingdings" w:hint="default"/>
+      </w:rPr>
+    </w:lvl>
+    <w:lvl w:ilvl="3" w:tplc="04090001" w:tentative="1">
+      <w:start w:val="1"/>
+      <w:numFmt w:val="bullet"/>
+      <w:lvlText w:val=""/>
+      <w:lvlJc w:val="left"/>
+      <w:pPr>
+        <w:ind w:left="2880" w:hanging="360"/>
+      </w:pPr>
+      <w:rPr>
+        <w:rFonts w:ascii="Symbol" w:hAnsi="Symbol" w:hint="default"/>
+      </w:rPr>
+    </w:lvl>
+    <w:lvl w:ilvl="4" w:tplc="04090003" w:tentative="1">
+      <w:start w:val="1"/>
+      <w:numFmt w:val="bullet"/>
+      <w:lvlText w:val="o"/>
+      <w:lvlJc w:val="left"/>
+      <w:pPr>
+        <w:ind w:left="3600" w:hanging="360"/>
+      </w:pPr>
+      <w:rPr>
+        <w:rFonts w:ascii="Courier New" w:hAnsi="Courier New" w:hint="default"/>
+      </w:rPr>
+    </w:lvl>
+    <w:lvl w:ilvl="5" w:tplc="04090005" w:tentative="1">
+      <w:start w:val="1"/>
+      <w:numFmt w:val="bullet"/>
+      <w:lvlText w:val=""/>
+      <w:lvlJc w:val="left"/>
+      <w:pPr>
+        <w:ind w:left="4320" w:hanging="360"/>
+      </w:pPr>
+      <w:rPr>
+        <w:rFonts w:ascii="Wingdings" w:hAnsi="Wingdings" w:hint="default"/>
+      </w:rPr>
+    </w:lvl>
+    <w:lvl w:ilvl="6" w:tplc="04090001" w:tentative="1">
+      <w:start w:val="1"/>
+      <w:numFmt w:val="bullet"/>
+      <w:lvlText w:val=""/>
+      <w:lvlJc w:val="left"/>
+      <w:pPr>
+        <w:ind w:left="5040" w:hanging="360"/>
+      </w:pPr>
+      <w:rPr>
+        <w:rFonts w:ascii="Symbol" w:hAnsi="Symbol" w:hint="default"/>
+      </w:rPr>
+    </w:lvl>
+    <w:lvl w:ilvl="7" w:tplc="04090003" w:tentative="1">
+      <w:start w:val="1"/>
+      <w:numFmt w:val="bullet"/>
+      <w:lvlText w:val="o"/>
+      <w:lvlJc w:val="left"/>
+      <w:pPr>
+        <w:ind w:left="5760" w:hanging="360"/>
+      </w:pPr>
+      <w:rPr>
+        <w:rFonts w:ascii="Courier New" w:hAnsi="Courier New" w:hint="default"/>
+      </w:rPr>
+    </w:lvl>
+    <w:lvl w:ilvl="8" w:tplc="04090005" w:tentative="1">
+      <w:start w:val="1"/>
+      <w:numFmt w:val="bullet"/>
+      <w:lvlText w:val=""/>
+      <w:lvlJc w:val="left"/>
+      <w:pPr>
+        <w:ind w:left="6480" w:hanging="360"/>
+      </w:pPr>
+      <w:rPr>
+        <w:rFonts w:ascii="Wingdings" w:hAnsi="Wingdings" w:hint="default"/>
+      </w:rPr>
+    </w:lvl>
+  </w:abstractNum>
+  <w:abstractNum w:abstractNumId="11" w15:restartNumberingAfterBreak="0">
+    <w:nsid w:val="52E84F98"/>
+    <w:multiLevelType w:val="hybridMultilevel"/>
+    <w:tmpl w:val="7826CC10"/>
+    <w:lvl w:ilvl="0" w:tplc="04090001">
+      <w:start w:val="1"/>
+      <w:numFmt w:val="bullet"/>
+      <w:lvlText w:val=""/>
+      <w:lvlJc w:val="left"/>
+      <w:pPr>
+        <w:ind w:left="720" w:hanging="360"/>
+      </w:pPr>
+      <w:rPr>
+        <w:rFonts w:ascii="Symbol" w:hAnsi="Symbol" w:hint="default"/>
+      </w:rPr>
+    </w:lvl>
+    <w:lvl w:ilvl="1" w:tplc="04090003" w:tentative="1">
+      <w:start w:val="1"/>
+      <w:numFmt w:val="bullet"/>
+      <w:lvlText w:val="o"/>
+      <w:lvlJc w:val="left"/>
+      <w:pPr>
+        <w:ind w:left="1440" w:hanging="360"/>
+      </w:pPr>
+      <w:rPr>
+        <w:rFonts w:ascii="Courier New" w:hAnsi="Courier New" w:hint="default"/>
+      </w:rPr>
+    </w:lvl>
+    <w:lvl w:ilvl="2" w:tplc="04090005" w:tentative="1">
+      <w:start w:val="1"/>
+      <w:numFmt w:val="bullet"/>
+      <w:lvlText w:val=""/>
+      <w:lvlJc w:val="left"/>
+      <w:pPr>
+        <w:ind w:left="2160" w:hanging="360"/>
+      </w:pPr>
+      <w:rPr>
+        <w:rFonts w:ascii="Wingdings" w:hAnsi="Wingdings" w:hint="default"/>
+      </w:rPr>
+    </w:lvl>
+    <w:lvl w:ilvl="3" w:tplc="04090001" w:tentative="1">
+      <w:start w:val="1"/>
+      <w:numFmt w:val="bullet"/>
+      <w:lvlText w:val=""/>
+      <w:lvlJc w:val="left"/>
+      <w:pPr>
+        <w:ind w:left="2880" w:hanging="360"/>
+      </w:pPr>
+      <w:rPr>
+        <w:rFonts w:ascii="Symbol" w:hAnsi="Symbol" w:hint="default"/>
+      </w:rPr>
+    </w:lvl>
+    <w:lvl w:ilvl="4" w:tplc="04090003" w:tentative="1">
+      <w:start w:val="1"/>
+      <w:numFmt w:val="bullet"/>
+      <w:lvlText w:val="o"/>
+      <w:lvlJc w:val="left"/>
+      <w:pPr>
+        <w:ind w:left="3600" w:hanging="360"/>
+      </w:pPr>
+      <w:rPr>
+        <w:rFonts w:ascii="Courier New" w:hAnsi="Courier New" w:hint="default"/>
+      </w:rPr>
+    </w:lvl>
+    <w:lvl w:ilvl="5" w:tplc="04090005" w:tentative="1">
+      <w:start w:val="1"/>
+      <w:numFmt w:val="bullet"/>
+      <w:lvlText w:val=""/>
+      <w:lvlJc w:val="left"/>
+      <w:pPr>
+        <w:ind w:left="4320" w:hanging="360"/>
+      </w:pPr>
+      <w:rPr>
+        <w:rFonts w:ascii="Wingdings" w:hAnsi="Wingdings" w:hint="default"/>
+      </w:rPr>
+    </w:lvl>
+    <w:lvl w:ilvl="6" w:tplc="04090001" w:tentative="1">
+      <w:start w:val="1"/>
+      <w:numFmt w:val="bullet"/>
+      <w:lvlText w:val=""/>
+      <w:lvlJc w:val="left"/>
+      <w:pPr>
+        <w:ind w:left="5040" w:hanging="360"/>
+      </w:pPr>
+      <w:rPr>
+        <w:rFonts w:ascii="Symbol" w:hAnsi="Symbol" w:hint="default"/>
+      </w:rPr>
+    </w:lvl>
+    <w:lvl w:ilvl="7" w:tplc="04090003" w:tentative="1">
+      <w:start w:val="1"/>
+      <w:numFmt w:val="bullet"/>
+      <w:lvlText w:val="o"/>
+      <w:lvlJc w:val="left"/>
+      <w:pPr>
+        <w:ind w:left="5760" w:hanging="360"/>
+      </w:pPr>
+      <w:rPr>
+        <w:rFonts w:ascii="Courier New" w:hAnsi="Courier New" w:hint="default"/>
+      </w:rPr>
+    </w:lvl>
+    <w:lvl w:ilvl="8" w:tplc="04090005" w:tentative="1">
+      <w:start w:val="1"/>
+      <w:numFmt w:val="bullet"/>
+      <w:lvlText w:val=""/>
+      <w:lvlJc w:val="left"/>
+      <w:pPr>
+        <w:ind w:left="6480" w:hanging="360"/>
+      </w:pPr>
+      <w:rPr>
+        <w:rFonts w:ascii="Wingdings" w:hAnsi="Wingdings" w:hint="default"/>
       </w:rPr>
     </w:lvl>
   </w:abstractNum>
@@ -699,6 +1438,15 @@
   </w:num>
   <w:num w:numId="9" w16cid:durableId="1095982116">
     <w:abstractNumId w:val="0"/>
+  </w:num>
+  <w:num w:numId="10" w16cid:durableId="870070964">
+    <w:abstractNumId w:val="11"/>
+  </w:num>
+  <w:num w:numId="11" w16cid:durableId="1103838525">
+    <w:abstractNumId w:val="9"/>
+  </w:num>
+  <w:num w:numId="12" w16cid:durableId="1590770446">
+    <w:abstractNumId w:val="10"/>
   </w:num>
 </w:numbering>
 </file>

</xml_diff>